<commit_message>
Added the homework 1 readme
</commit_message>
<xml_diff>
--- a/Homeworks/Homework 1/README (User Manual).docx
+++ b/Homeworks/Homework 1/README (User Manual).docx
@@ -32,13 +32,142 @@
         <w:rPr>
           <w:rFonts w:ascii="Times New Roman" w:hAnsi="Times New Roman" w:cs="Times New Roman"/>
         </w:rPr>
-        <w:t>Dan</w:t>
+        <w:t>To run the program, simply copy the full project path, and then in a Google Chrome (or any modern web browser) input the path in the URL bar. (See below for example)</w:t>
+      </w:r>
+    </w:p>
+    <w:p>
+      <w:pPr>
+        <w:rPr>
+          <w:rFonts w:ascii="Times New Roman" w:hAnsi="Times New Roman" w:cs="Times New Roman"/>
+        </w:rPr>
+      </w:pPr>
+      <w:r>
+        <w:rPr>
+          <w:noProof/>
+        </w:rPr>
+        <w:drawing>
+          <wp:inline distT="0" distB="0" distL="0" distR="0" wp14:anchorId="533109A7" wp14:editId="2B392B9F">
+            <wp:extent cx="5943600" cy="266065"/>
+            <wp:effectExtent l="0" t="0" r="0" b="635"/>
+            <wp:docPr id="1" name="Picture 1"/>
+            <wp:cNvGraphicFramePr>
+              <a:graphicFrameLocks xmlns:a="http://schemas.openxmlformats.org/drawingml/2006/main" noChangeAspect="1"/>
+            </wp:cNvGraphicFramePr>
+            <a:graphic xmlns:a="http://schemas.openxmlformats.org/drawingml/2006/main">
+              <a:graphicData uri="http://schemas.openxmlformats.org/drawingml/2006/picture">
+                <pic:pic xmlns:pic="http://schemas.openxmlformats.org/drawingml/2006/picture">
+                  <pic:nvPicPr>
+                    <pic:cNvPr id="1" name=""/>
+                    <pic:cNvPicPr/>
+                  </pic:nvPicPr>
+                  <pic:blipFill>
+                    <a:blip r:embed="rId7"/>
+                    <a:stretch>
+                      <a:fillRect/>
+                    </a:stretch>
+                  </pic:blipFill>
+                  <pic:spPr>
+                    <a:xfrm>
+                      <a:off x="0" y="0"/>
+                      <a:ext cx="5943600" cy="266065"/>
+                    </a:xfrm>
+                    <a:prstGeom prst="rect">
+                      <a:avLst/>
+                    </a:prstGeom>
+                  </pic:spPr>
+                </pic:pic>
+              </a:graphicData>
+            </a:graphic>
+          </wp:inline>
+        </w:drawing>
+      </w:r>
+    </w:p>
+    <w:p>
+      <w:pPr>
+        <w:rPr>
+          <w:rFonts w:ascii="Times New Roman" w:hAnsi="Times New Roman" w:cs="Times New Roman"/>
+        </w:rPr>
+      </w:pPr>
+    </w:p>
+    <w:p>
+      <w:pPr>
+        <w:rPr>
+          <w:rFonts w:ascii="Times New Roman" w:hAnsi="Times New Roman" w:cs="Times New Roman"/>
+        </w:rPr>
+      </w:pPr>
+      <w:r>
+        <w:rPr>
+          <w:rFonts w:ascii="Times New Roman" w:hAnsi="Times New Roman" w:cs="Times New Roman"/>
+        </w:rPr>
+        <w:t>From there, you can input any expression string you wish. It is not fully working, but hopefully by the end of the semester I will be able to get it to work (or I will rewrite it).</w:t>
+      </w:r>
+    </w:p>
+    <w:p>
+      <w:pPr>
+        <w:rPr>
+          <w:rFonts w:ascii="Times New Roman" w:hAnsi="Times New Roman" w:cs="Times New Roman"/>
+        </w:rPr>
+      </w:pPr>
+    </w:p>
+    <w:p>
+      <w:pPr>
+        <w:rPr>
+          <w:rFonts w:ascii="Times New Roman" w:hAnsi="Times New Roman" w:cs="Times New Roman"/>
+        </w:rPr>
+      </w:pPr>
+      <w:r>
+        <w:rPr>
+          <w:rFonts w:ascii="Times New Roman" w:hAnsi="Times New Roman" w:cs="Times New Roman"/>
+        </w:rPr>
+        <w:t>Some things that do not work:</w:t>
+      </w:r>
+    </w:p>
+    <w:p>
+      <w:pPr>
+        <w:pStyle w:val="ListParagraph"/>
+        <w:numPr>
+          <w:ilvl w:val="0"/>
+          <w:numId w:val="1"/>
+        </w:numPr>
+        <w:rPr>
+          <w:rFonts w:ascii="Times New Roman" w:hAnsi="Times New Roman" w:cs="Times New Roman"/>
+        </w:rPr>
+      </w:pPr>
+      <w:r>
+        <w:rPr>
+          <w:rFonts w:ascii="Times New Roman" w:hAnsi="Times New Roman" w:cs="Times New Roman"/>
+        </w:rPr>
+        <w:t>Strings that contain negatives</w:t>
+      </w:r>
+    </w:p>
+    <w:p>
+      <w:pPr>
+        <w:pStyle w:val="ListParagraph"/>
+        <w:numPr>
+          <w:ilvl w:val="0"/>
+          <w:numId w:val="1"/>
+        </w:numPr>
+        <w:rPr>
+          <w:rFonts w:ascii="Times New Roman" w:hAnsi="Times New Roman" w:cs="Times New Roman"/>
+        </w:rPr>
+      </w:pPr>
+      <w:r>
+        <w:rPr>
+          <w:rFonts w:ascii="Times New Roman" w:hAnsi="Times New Roman" w:cs="Times New Roman"/>
+        </w:rPr>
+        <w:t>Strings that contain negatives inside of parenthesis</w:t>
       </w:r>
       <w:bookmarkStart w:id="0" w:name="_GoBack"/>
       <w:bookmarkEnd w:id="0"/>
+      <w:r>
+        <w:rPr>
+          <w:rFonts w:ascii="Times New Roman" w:hAnsi="Times New Roman" w:cs="Times New Roman"/>
+        </w:rPr>
+        <w:t xml:space="preserve"> </w:t>
+      </w:r>
     </w:p>
     <w:sectPr>
-      <w:headerReference w:type="default" r:id="rId6"/>
+      <w:headerReference w:type="default" r:id="rId8"/>
       <w:pgSz w:w="12240" w:h="15840"/>
       <w:pgMar w:top="1440" w:right="1440" w:bottom="1440" w:left="1440" w:header="720" w:footer="720" w:gutter="0"/>
       <w:cols w:space="720"/>
@@ -160,6 +289,126 @@
     </w:r>
   </w:p>
 </w:hdr>
+</file>
+
+<file path=word/numbering.xml><?xml version="1.0" encoding="utf-8"?>
+<w:numbering xmlns:wpc="http://schemas.microsoft.com/office/word/2010/wordprocessingCanvas" xmlns:cx="http://schemas.microsoft.com/office/drawing/2014/chartex" xmlns:cx1="http://schemas.microsoft.com/office/drawing/2015/9/8/chartex" xmlns:cx2="http://schemas.microsoft.com/office/drawing/2015/10/21/chartex" xmlns:cx3="http://schemas.microsoft.com/office/drawing/2016/5/9/chartex" xmlns:cx4="http://schemas.microsoft.com/office/drawing/2016/5/10/chartex" xmlns:cx5="http://schemas.microsoft.com/office/drawing/2016/5/11/chartex" xmlns:cx6="http://schemas.microsoft.com/office/drawing/2016/5/12/chartex" xmlns:cx7="http://schemas.microsoft.com/office/drawing/2016/5/13/chartex" xmlns:cx8="http://schemas.microsoft.com/office/drawing/2016/5/14/chartex" xmlns:mc="http://schemas.openxmlformats.org/markup-compatibility/2006" xmlns:aink="http://schemas.microsoft.com/office/drawing/2016/ink" xmlns:am3d="http://schemas.microsoft.com/office/drawing/2017/model3d" xmlns:o="urn:schemas-microsoft-com:office:office" xmlns:r="http://schemas.openxmlformats.org/officeDocument/2006/relationships" xmlns:m="http://schemas.openxmlformats.org/officeDocument/2006/math" xmlns:v="urn:schemas-microsoft-com:vml" xmlns:wp14="http://schemas.microsoft.com/office/word/2010/wordprocessingDrawing" xmlns:wp="http://schemas.openxmlformats.org/drawingml/2006/wordprocessingDrawing" xmlns:w10="urn:schemas-microsoft-com:office:word" xmlns:w="http://schemas.openxmlformats.org/wordprocessingml/2006/main" xmlns:w14="http://schemas.microsoft.com/office/word/2010/wordml" xmlns:w15="http://schemas.microsoft.com/office/word/2012/wordml" xmlns:w16cid="http://schemas.microsoft.com/office/word/2016/wordml/cid" xmlns:w16se="http://schemas.microsoft.com/office/word/2015/wordml/symex" xmlns:wpg="http://schemas.microsoft.com/office/word/2010/wordprocessingGroup" xmlns:wpi="http://schemas.microsoft.com/office/word/2010/wordprocessingInk" xmlns:wne="http://schemas.microsoft.com/office/word/2006/wordml" xmlns:wps="http://schemas.microsoft.com/office/word/2010/wordprocessingShape" mc:Ignorable="w14 w15 w16se w16cid wp14">
+  <w:abstractNum w:abstractNumId="0" w15:restartNumberingAfterBreak="0">
+    <w:nsid w:val="3311403C"/>
+    <w:multiLevelType w:val="hybridMultilevel"/>
+    <w:tmpl w:val="55CE4AB0"/>
+    <w:lvl w:ilvl="0" w:tplc="4288B6A4">
+      <w:numFmt w:val="bullet"/>
+      <w:lvlText w:val="-"/>
+      <w:lvlJc w:val="left"/>
+      <w:pPr>
+        <w:ind w:left="720" w:hanging="360"/>
+      </w:pPr>
+      <w:rPr>
+        <w:rFonts w:ascii="Times New Roman" w:eastAsiaTheme="minorHAnsi" w:hAnsi="Times New Roman" w:cs="Times New Roman" w:hint="default"/>
+      </w:rPr>
+    </w:lvl>
+    <w:lvl w:ilvl="1" w:tplc="04090003" w:tentative="1">
+      <w:start w:val="1"/>
+      <w:numFmt w:val="bullet"/>
+      <w:lvlText w:val="o"/>
+      <w:lvlJc w:val="left"/>
+      <w:pPr>
+        <w:ind w:left="1440" w:hanging="360"/>
+      </w:pPr>
+      <w:rPr>
+        <w:rFonts w:ascii="Courier New" w:hAnsi="Courier New" w:cs="Courier New" w:hint="default"/>
+      </w:rPr>
+    </w:lvl>
+    <w:lvl w:ilvl="2" w:tplc="04090005" w:tentative="1">
+      <w:start w:val="1"/>
+      <w:numFmt w:val="bullet"/>
+      <w:lvlText w:val=""/>
+      <w:lvlJc w:val="left"/>
+      <w:pPr>
+        <w:ind w:left="2160" w:hanging="360"/>
+      </w:pPr>
+      <w:rPr>
+        <w:rFonts w:ascii="Wingdings" w:hAnsi="Wingdings" w:hint="default"/>
+      </w:rPr>
+    </w:lvl>
+    <w:lvl w:ilvl="3" w:tplc="04090001" w:tentative="1">
+      <w:start w:val="1"/>
+      <w:numFmt w:val="bullet"/>
+      <w:lvlText w:val=""/>
+      <w:lvlJc w:val="left"/>
+      <w:pPr>
+        <w:ind w:left="2880" w:hanging="360"/>
+      </w:pPr>
+      <w:rPr>
+        <w:rFonts w:ascii="Symbol" w:hAnsi="Symbol" w:hint="default"/>
+      </w:rPr>
+    </w:lvl>
+    <w:lvl w:ilvl="4" w:tplc="04090003" w:tentative="1">
+      <w:start w:val="1"/>
+      <w:numFmt w:val="bullet"/>
+      <w:lvlText w:val="o"/>
+      <w:lvlJc w:val="left"/>
+      <w:pPr>
+        <w:ind w:left="3600" w:hanging="360"/>
+      </w:pPr>
+      <w:rPr>
+        <w:rFonts w:ascii="Courier New" w:hAnsi="Courier New" w:cs="Courier New" w:hint="default"/>
+      </w:rPr>
+    </w:lvl>
+    <w:lvl w:ilvl="5" w:tplc="04090005" w:tentative="1">
+      <w:start w:val="1"/>
+      <w:numFmt w:val="bullet"/>
+      <w:lvlText w:val=""/>
+      <w:lvlJc w:val="left"/>
+      <w:pPr>
+        <w:ind w:left="4320" w:hanging="360"/>
+      </w:pPr>
+      <w:rPr>
+        <w:rFonts w:ascii="Wingdings" w:hAnsi="Wingdings" w:hint="default"/>
+      </w:rPr>
+    </w:lvl>
+    <w:lvl w:ilvl="6" w:tplc="04090001" w:tentative="1">
+      <w:start w:val="1"/>
+      <w:numFmt w:val="bullet"/>
+      <w:lvlText w:val=""/>
+      <w:lvlJc w:val="left"/>
+      <w:pPr>
+        <w:ind w:left="5040" w:hanging="360"/>
+      </w:pPr>
+      <w:rPr>
+        <w:rFonts w:ascii="Symbol" w:hAnsi="Symbol" w:hint="default"/>
+      </w:rPr>
+    </w:lvl>
+    <w:lvl w:ilvl="7" w:tplc="04090003" w:tentative="1">
+      <w:start w:val="1"/>
+      <w:numFmt w:val="bullet"/>
+      <w:lvlText w:val="o"/>
+      <w:lvlJc w:val="left"/>
+      <w:pPr>
+        <w:ind w:left="5760" w:hanging="360"/>
+      </w:pPr>
+      <w:rPr>
+        <w:rFonts w:ascii="Courier New" w:hAnsi="Courier New" w:cs="Courier New" w:hint="default"/>
+      </w:rPr>
+    </w:lvl>
+    <w:lvl w:ilvl="8" w:tplc="04090005" w:tentative="1">
+      <w:start w:val="1"/>
+      <w:numFmt w:val="bullet"/>
+      <w:lvlText w:val=""/>
+      <w:lvlJc w:val="left"/>
+      <w:pPr>
+        <w:ind w:left="6480" w:hanging="360"/>
+      </w:pPr>
+      <w:rPr>
+        <w:rFonts w:ascii="Wingdings" w:hAnsi="Wingdings" w:hint="default"/>
+      </w:rPr>
+    </w:lvl>
+  </w:abstractNum>
+  <w:num w:numId="1">
+    <w:abstractNumId w:val="0"/>
+  </w:num>
+</w:numbering>
 </file>
 
 <file path=word/styles.xml><?xml version="1.0" encoding="utf-8"?>
@@ -631,6 +880,17 @@
     <w:uiPriority w:val="99"/>
     <w:rsid w:val="00497853"/>
   </w:style>
+  <w:style w:type="paragraph" w:styleId="ListParagraph">
+    <w:name w:val="List Paragraph"/>
+    <w:basedOn w:val="Normal"/>
+    <w:uiPriority w:val="34"/>
+    <w:qFormat/>
+    <w:rsid w:val="007717EC"/>
+    <w:pPr>
+      <w:ind w:left="720"/>
+      <w:contextualSpacing/>
+    </w:pPr>
+  </w:style>
 </w:styles>
 </file>
 

</xml_diff>